<commit_message>
Project 1 in R and Python Homework
</commit_message>
<xml_diff>
--- a/Week_5/Discussion/Week 5  Discussion.docx
+++ b/Week_5/Discussion/Week 5  Discussion.docx
@@ -53,6 +53,459 @@
         </w:rPr>
         <w:t xml:space="preserve">In today’s competitive data science climate, it is important to have as many tools in your toolbelt as possible. Compare and contrast the benefits of using either R or Python for statistical analysis and machine learning. In which cases should you use R? In which cases should you use Python?  </w:t>
       </w:r>
+    </w:p>
+    <w:p>
+      <w:pPr>
+        <w:rPr>
+          <w:sz w:val="24"/>
+          <w:szCs w:val="24"/>
+        </w:rPr>
+      </w:pPr>
+    </w:p>
+    <w:p>
+      <w:pPr>
+        <w:rPr>
+          <w:sz w:val="24"/>
+          <w:szCs w:val="24"/>
+        </w:rPr>
+      </w:pPr>
+      <w:r>
+        <w:rPr>
+          <w:sz w:val="24"/>
+          <w:szCs w:val="24"/>
+        </w:rPr>
+        <w:t xml:space="preserve">In today’s </w:t>
+      </w:r>
+      <w:r>
+        <w:rPr>
+          <w:sz w:val="24"/>
+          <w:szCs w:val="24"/>
+        </w:rPr>
+        <w:t xml:space="preserve">competitive data science climate, </w:t>
+      </w:r>
+      <w:r>
+        <w:rPr>
+          <w:sz w:val="24"/>
+          <w:szCs w:val="24"/>
+        </w:rPr>
+        <w:t xml:space="preserve">it is beneficial to </w:t>
+      </w:r>
+      <w:r>
+        <w:rPr>
+          <w:sz w:val="24"/>
+          <w:szCs w:val="24"/>
+        </w:rPr>
+        <w:t xml:space="preserve">understand both R and Python, however there are definitive differences in </w:t>
+      </w:r>
+      <w:r>
+        <w:rPr>
+          <w:sz w:val="24"/>
+          <w:szCs w:val="24"/>
+        </w:rPr>
+        <w:t>the two languages</w:t>
+      </w:r>
+      <w:r>
+        <w:rPr>
+          <w:sz w:val="24"/>
+          <w:szCs w:val="24"/>
+        </w:rPr>
+        <w:t xml:space="preserve">. </w:t>
+      </w:r>
+      <w:r>
+        <w:rPr>
+          <w:sz w:val="24"/>
+          <w:szCs w:val="24"/>
+        </w:rPr>
+        <w:t>T</w:t>
+      </w:r>
+      <w:r>
+        <w:rPr>
+          <w:sz w:val="24"/>
+          <w:szCs w:val="24"/>
+        </w:rPr>
+        <w:t xml:space="preserve">he use of each really boils down to </w:t>
+      </w:r>
+      <w:r>
+        <w:rPr>
+          <w:i/>
+          <w:iCs/>
+          <w:sz w:val="24"/>
+          <w:szCs w:val="24"/>
+        </w:rPr>
+        <w:t>what</w:t>
+      </w:r>
+      <w:r>
+        <w:rPr>
+          <w:sz w:val="24"/>
+          <w:szCs w:val="24"/>
+        </w:rPr>
+        <w:t xml:space="preserve"> a data scientist is attempting to accomplish, and </w:t>
+      </w:r>
+      <w:r>
+        <w:rPr>
+          <w:i/>
+          <w:iCs/>
+          <w:sz w:val="24"/>
+          <w:szCs w:val="24"/>
+        </w:rPr>
+        <w:t>why</w:t>
+      </w:r>
+      <w:r>
+        <w:rPr>
+          <w:sz w:val="24"/>
+          <w:szCs w:val="24"/>
+        </w:rPr>
+        <w:t xml:space="preserve">. </w:t>
+      </w:r>
+    </w:p>
+    <w:p>
+      <w:pPr>
+        <w:rPr>
+          <w:sz w:val="24"/>
+          <w:szCs w:val="24"/>
+        </w:rPr>
+      </w:pPr>
+    </w:p>
+    <w:p>
+      <w:pPr>
+        <w:rPr>
+          <w:sz w:val="24"/>
+          <w:szCs w:val="24"/>
+        </w:rPr>
+      </w:pPr>
+      <w:r>
+        <w:rPr>
+          <w:sz w:val="24"/>
+          <w:szCs w:val="24"/>
+        </w:rPr>
+        <w:t xml:space="preserve">On the one hand, the use of Python is ideal for </w:t>
+      </w:r>
+      <w:r>
+        <w:rPr>
+          <w:sz w:val="24"/>
+          <w:szCs w:val="24"/>
+        </w:rPr>
+        <w:t xml:space="preserve">developing applications, building machine learning pipelines, and conducting advanced data analysis </w:t>
+      </w:r>
+      <w:r>
+        <w:rPr>
+          <w:sz w:val="24"/>
+          <w:szCs w:val="24"/>
+        </w:rPr>
+        <w:t>because</w:t>
+      </w:r>
+      <w:r>
+        <w:rPr>
+          <w:sz w:val="24"/>
+          <w:szCs w:val="24"/>
+        </w:rPr>
+        <w:t xml:space="preserve"> i</w:t>
+      </w:r>
+      <w:r>
+        <w:rPr>
+          <w:sz w:val="24"/>
+          <w:szCs w:val="24"/>
+        </w:rPr>
+        <w:t>t</w:t>
+      </w:r>
+      <w:r>
+        <w:rPr>
+          <w:sz w:val="24"/>
+          <w:szCs w:val="24"/>
+        </w:rPr>
+        <w:t xml:space="preserve"> comes with </w:t>
+      </w:r>
+      <w:r>
+        <w:rPr>
+          <w:sz w:val="24"/>
+          <w:szCs w:val="24"/>
+        </w:rPr>
+        <w:t xml:space="preserve">built-in data structures, dynamic </w:t>
+      </w:r>
+      <w:r>
+        <w:rPr>
+          <w:sz w:val="24"/>
+          <w:szCs w:val="24"/>
+        </w:rPr>
+        <w:t>typing (</w:t>
+      </w:r>
+      <w:r>
+        <w:rPr>
+          <w:sz w:val="24"/>
+          <w:szCs w:val="24"/>
+        </w:rPr>
+        <w:t xml:space="preserve">a process wherein type checks are done during the runtime), and </w:t>
+      </w:r>
+      <w:r>
+        <w:rPr>
+          <w:sz w:val="24"/>
+          <w:szCs w:val="24"/>
+        </w:rPr>
+        <w:t>binding (</w:t>
+      </w:r>
+      <w:r>
+        <w:rPr>
+          <w:sz w:val="24"/>
+          <w:szCs w:val="24"/>
+        </w:rPr>
+        <w:t>mapping of different objects with one another)</w:t>
+      </w:r>
+      <w:r>
+        <w:rPr>
+          <w:sz w:val="24"/>
+          <w:szCs w:val="24"/>
+        </w:rPr>
+        <w:t xml:space="preserve"> [1]. Python also has a very </w:t>
+      </w:r>
+      <w:r>
+        <w:rPr>
+          <w:sz w:val="24"/>
+          <w:szCs w:val="24"/>
+        </w:rPr>
+        <w:t xml:space="preserve">vast user base and is a popular choice amongst a large community. This is important, especially to a beginner, because documentation and explanations </w:t>
+      </w:r>
+      <w:r>
+        <w:rPr>
+          <w:sz w:val="24"/>
+          <w:szCs w:val="24"/>
+        </w:rPr>
+        <w:t>are</w:t>
+      </w:r>
+      <w:r>
+        <w:rPr>
+          <w:sz w:val="24"/>
+          <w:szCs w:val="24"/>
+        </w:rPr>
+        <w:t xml:space="preserve"> vast a</w:t>
+      </w:r>
+      <w:r>
+        <w:rPr>
+          <w:sz w:val="24"/>
+          <w:szCs w:val="24"/>
+        </w:rPr>
+        <w:t>nd</w:t>
+      </w:r>
+      <w:r>
+        <w:rPr>
+          <w:sz w:val="24"/>
+          <w:szCs w:val="24"/>
+        </w:rPr>
+        <w:t xml:space="preserve"> readily available online.</w:t>
+      </w:r>
+      <w:r>
+        <w:rPr>
+          <w:sz w:val="24"/>
+          <w:szCs w:val="24"/>
+        </w:rPr>
+        <w:t xml:space="preserve"> </w:t>
+      </w:r>
+      <w:r>
+        <w:rPr>
+          <w:sz w:val="24"/>
+          <w:szCs w:val="24"/>
+        </w:rPr>
+        <w:t xml:space="preserve">R, on the other hand, </w:t>
+      </w:r>
+      <w:r>
+        <w:rPr>
+          <w:sz w:val="24"/>
+          <w:szCs w:val="24"/>
+        </w:rPr>
+        <w:t>is a programming language for statistical analysis or computing and graphics</w:t>
+      </w:r>
+      <w:r>
+        <w:rPr>
+          <w:sz w:val="24"/>
+          <w:szCs w:val="24"/>
+        </w:rPr>
+        <w:t xml:space="preserve"> [1]. In other words, R is </w:t>
+      </w:r>
+      <w:r>
+        <w:rPr>
+          <w:sz w:val="24"/>
+          <w:szCs w:val="24"/>
+        </w:rPr>
+        <w:t xml:space="preserve">an optimal </w:t>
+      </w:r>
+      <w:r>
+        <w:rPr>
+          <w:sz w:val="24"/>
+          <w:szCs w:val="24"/>
+        </w:rPr>
+        <w:t>choice for statistical modeling</w:t>
+      </w:r>
+      <w:r>
+        <w:rPr>
+          <w:sz w:val="24"/>
+          <w:szCs w:val="24"/>
+        </w:rPr>
+        <w:t xml:space="preserve"> and plotting the results of said statistical models.</w:t>
+      </w:r>
+      <w:r>
+        <w:rPr>
+          <w:sz w:val="24"/>
+          <w:szCs w:val="24"/>
+        </w:rPr>
+        <w:t xml:space="preserve"> Additionally, it has significantly less libraries</w:t>
+      </w:r>
+      <w:r>
+        <w:rPr>
+          <w:sz w:val="24"/>
+          <w:szCs w:val="24"/>
+        </w:rPr>
+        <w:t xml:space="preserve"> which </w:t>
+      </w:r>
+      <w:r>
+        <w:rPr>
+          <w:sz w:val="24"/>
+          <w:szCs w:val="24"/>
+        </w:rPr>
+        <w:t>can be seen as an advantage for some in comparison to the vast number of libraries in Python.</w:t>
+      </w:r>
+      <w:r>
+        <w:rPr>
+          <w:sz w:val="24"/>
+          <w:szCs w:val="24"/>
+        </w:rPr>
+        <w:t xml:space="preserve"> </w:t>
+      </w:r>
+      <w:r>
+        <w:rPr>
+          <w:sz w:val="24"/>
+          <w:szCs w:val="24"/>
+        </w:rPr>
+        <w:t xml:space="preserve">For those </w:t>
+      </w:r>
+      <w:r>
+        <w:rPr>
+          <w:sz w:val="24"/>
+          <w:szCs w:val="24"/>
+        </w:rPr>
+        <w:t xml:space="preserve">who practice in the field of statistics and mathematics, R is </w:t>
+      </w:r>
+      <w:r>
+        <w:rPr>
+          <w:sz w:val="24"/>
+          <w:szCs w:val="24"/>
+        </w:rPr>
+        <w:t>an incredibly powerful tool.</w:t>
+      </w:r>
+    </w:p>
+    <w:p>
+      <w:pPr>
+        <w:rPr>
+          <w:sz w:val="24"/>
+          <w:szCs w:val="24"/>
+        </w:rPr>
+      </w:pPr>
+    </w:p>
+    <w:p>
+      <w:pPr>
+        <w:rPr>
+          <w:sz w:val="24"/>
+          <w:szCs w:val="24"/>
+        </w:rPr>
+      </w:pPr>
+      <w:r>
+        <w:rPr>
+          <w:sz w:val="24"/>
+          <w:szCs w:val="24"/>
+        </w:rPr>
+        <w:t xml:space="preserve">In conclusion, </w:t>
+      </w:r>
+      <w:r>
+        <w:rPr>
+          <w:sz w:val="24"/>
+          <w:szCs w:val="24"/>
+        </w:rPr>
+        <w:t>it’s important to u</w:t>
+      </w:r>
+      <w:r>
+        <w:rPr>
+          <w:sz w:val="24"/>
+          <w:szCs w:val="24"/>
+        </w:rPr>
+        <w:t xml:space="preserve">nderstand </w:t>
+      </w:r>
+      <w:r>
+        <w:rPr>
+          <w:i/>
+          <w:iCs/>
+          <w:sz w:val="24"/>
+          <w:szCs w:val="24"/>
+        </w:rPr>
+        <w:t>what</w:t>
+      </w:r>
+      <w:r>
+        <w:rPr>
+          <w:sz w:val="24"/>
+          <w:szCs w:val="24"/>
+        </w:rPr>
+        <w:t xml:space="preserve"> we’re trying to do as data scientists. R can, and should be used for statistical modeling</w:t>
+      </w:r>
+      <w:r>
+        <w:rPr>
+          <w:sz w:val="24"/>
+          <w:szCs w:val="24"/>
+        </w:rPr>
+        <w:t>, plotting, and analysis. Python can be widely used for data analysis, applications development, machine learning, deep learning, and large-scale web applications.</w:t>
+      </w:r>
+    </w:p>
+    <w:p>
+      <w:pPr>
+        <w:rPr>
+          <w:sz w:val="24"/>
+          <w:szCs w:val="24"/>
+        </w:rPr>
+      </w:pPr>
+    </w:p>
+    <w:p>
+      <w:pPr>
+        <w:jc w:val="center"/>
+        <w:rPr>
+          <w:sz w:val="24"/>
+          <w:szCs w:val="24"/>
+          <w:u w:val="single"/>
+        </w:rPr>
+      </w:pPr>
+      <w:r>
+        <w:rPr>
+          <w:sz w:val="24"/>
+          <w:szCs w:val="24"/>
+          <w:u w:val="single"/>
+        </w:rPr>
+        <w:t>Resources</w:t>
+      </w:r>
+    </w:p>
+    <w:p>
+      <w:pPr>
+        <w:pStyle w:val="NormalWeb"/>
+        <w:ind w:left="567" w:hanging="567"/>
+      </w:pPr>
+      <w:r>
+        <w:t>1.</w:t>
+      </w:r>
+      <w:r>
+        <w:t xml:space="preserve"> </w:t>
+      </w:r>
+      <w:r>
+        <w:rPr>
+          <w:i/>
+          <w:iCs/>
+        </w:rPr>
+        <w:t>Python vs R: Know the difference</w:t>
+      </w:r>
+      <w:r>
+        <w:t>. InterviewBit. (2024, January 4). https://www.interviewbit.com/blog/python-vs-r/</w:t>
+      </w:r>
+    </w:p>
+    <w:p>
+      <w:pPr>
+        <w:rPr>
+          <w:sz w:val="24"/>
+          <w:szCs w:val="24"/>
+        </w:rPr>
+      </w:pPr>
     </w:p>
     <w:sectPr>
       <w:pgSz w:w="12240" w:h="15840"/>
@@ -62,6 +515,103 @@
     </w:sectPr>
   </w:body>
 </w:document>
+</file>
+
+<file path=word/numbering.xml><?xml version="1.0" encoding="utf-8"?>
+<w:numbering xmlns:wpc="http://schemas.microsoft.com/office/word/2010/wordprocessingCanvas" xmlns:cx="http://schemas.microsoft.com/office/drawing/2014/chartex" xmlns:cx1="http://schemas.microsoft.com/office/drawing/2015/9/8/chartex" xmlns:cx2="http://schemas.microsoft.com/office/drawing/2015/10/21/chartex" xmlns:cx3="http://schemas.microsoft.com/office/drawing/2016/5/9/chartex" xmlns:cx4="http://schemas.microsoft.com/office/drawing/2016/5/10/chartex" xmlns:cx5="http://schemas.microsoft.com/office/drawing/2016/5/11/chartex" xmlns:cx6="http://schemas.microsoft.com/office/drawing/2016/5/12/chartex" xmlns:cx7="http://schemas.microsoft.com/office/drawing/2016/5/13/chartex" xmlns:cx8="http://schemas.microsoft.com/office/drawing/2016/5/14/chartex" xmlns:mc="http://schemas.openxmlformats.org/markup-compatibility/2006" xmlns:aink="http://schemas.microsoft.com/office/drawing/2016/ink" xmlns:am3d="http://schemas.microsoft.com/office/drawing/2017/model3d" xmlns:o="urn:schemas-microsoft-com:office:office" xmlns:oel="http://schemas.microsoft.com/office/2019/extlst" xmlns:r="http://schemas.openxmlformats.org/officeDocument/2006/relationships" xmlns:m="http://schemas.openxmlformats.org/officeDocument/2006/math" xmlns:v="urn:schemas-microsoft-com:vml" xmlns:wp14="http://schemas.microsoft.com/office/word/2010/wordprocessingDrawing" xmlns:wp="http://schemas.openxmlformats.org/drawingml/2006/wordprocessingDrawing" xmlns:w10="urn:schemas-microsoft-com:office:word" xmlns:w="http://schemas.openxmlformats.org/wordprocessingml/2006/main" xmlns:w14="http://schemas.microsoft.com/office/word/2010/wordml" xmlns:w15="http://schemas.microsoft.com/office/word/2012/wordml" xmlns:w16cex="http://schemas.microsoft.com/office/word/2018/wordml/cex" xmlns:w16cid="http://schemas.microsoft.com/office/word/2016/wordml/cid" xmlns:w16="http://schemas.microsoft.com/office/word/2018/wordml" xmlns:w16sdtdh="http://schemas.microsoft.com/office/word/2020/wordml/sdtdatahash" xmlns:w16se="http://schemas.microsoft.com/office/word/2015/wordml/symex" xmlns:wpg="http://schemas.microsoft.com/office/word/2010/wordprocessingGroup" xmlns:wpi="http://schemas.microsoft.com/office/word/2010/wordprocessingInk" xmlns:wne="http://schemas.microsoft.com/office/word/2006/wordml" xmlns:wps="http://schemas.microsoft.com/office/word/2010/wordprocessingShape" mc:Ignorable="w14 w15 w16se w16cid w16 w16cex w16sdtdh wp14">
+  <w:abstractNum w:abstractNumId="0" w15:restartNumberingAfterBreak="0">
+    <w:nsid w:val="4F4B439D"/>
+    <w:multiLevelType w:val="hybridMultilevel"/>
+    <w:tmpl w:val="DD769B64"/>
+    <w:lvl w:ilvl="0" w:tplc="0409000F">
+      <w:start w:val="1"/>
+      <w:numFmt w:val="decimal"/>
+      <w:lvlText w:val="%1."/>
+      <w:lvlJc w:val="left"/>
+      <w:pPr>
+        <w:ind w:left="720" w:hanging="360"/>
+      </w:pPr>
+      <w:rPr>
+        <w:rFonts w:hint="default"/>
+      </w:rPr>
+    </w:lvl>
+    <w:lvl w:ilvl="1" w:tplc="04090019" w:tentative="1">
+      <w:start w:val="1"/>
+      <w:numFmt w:val="lowerLetter"/>
+      <w:lvlText w:val="%2."/>
+      <w:lvlJc w:val="left"/>
+      <w:pPr>
+        <w:ind w:left="1440" w:hanging="360"/>
+      </w:pPr>
+    </w:lvl>
+    <w:lvl w:ilvl="2" w:tplc="0409001B" w:tentative="1">
+      <w:start w:val="1"/>
+      <w:numFmt w:val="lowerRoman"/>
+      <w:lvlText w:val="%3."/>
+      <w:lvlJc w:val="right"/>
+      <w:pPr>
+        <w:ind w:left="2160" w:hanging="180"/>
+      </w:pPr>
+    </w:lvl>
+    <w:lvl w:ilvl="3" w:tplc="0409000F" w:tentative="1">
+      <w:start w:val="1"/>
+      <w:numFmt w:val="decimal"/>
+      <w:lvlText w:val="%4."/>
+      <w:lvlJc w:val="left"/>
+      <w:pPr>
+        <w:ind w:left="2880" w:hanging="360"/>
+      </w:pPr>
+    </w:lvl>
+    <w:lvl w:ilvl="4" w:tplc="04090019" w:tentative="1">
+      <w:start w:val="1"/>
+      <w:numFmt w:val="lowerLetter"/>
+      <w:lvlText w:val="%5."/>
+      <w:lvlJc w:val="left"/>
+      <w:pPr>
+        <w:ind w:left="3600" w:hanging="360"/>
+      </w:pPr>
+    </w:lvl>
+    <w:lvl w:ilvl="5" w:tplc="0409001B" w:tentative="1">
+      <w:start w:val="1"/>
+      <w:numFmt w:val="lowerRoman"/>
+      <w:lvlText w:val="%6."/>
+      <w:lvlJc w:val="right"/>
+      <w:pPr>
+        <w:ind w:left="4320" w:hanging="180"/>
+      </w:pPr>
+    </w:lvl>
+    <w:lvl w:ilvl="6" w:tplc="0409000F" w:tentative="1">
+      <w:start w:val="1"/>
+      <w:numFmt w:val="decimal"/>
+      <w:lvlText w:val="%7."/>
+      <w:lvlJc w:val="left"/>
+      <w:pPr>
+        <w:ind w:left="5040" w:hanging="360"/>
+      </w:pPr>
+    </w:lvl>
+    <w:lvl w:ilvl="7" w:tplc="04090019" w:tentative="1">
+      <w:start w:val="1"/>
+      <w:numFmt w:val="lowerLetter"/>
+      <w:lvlText w:val="%8."/>
+      <w:lvlJc w:val="left"/>
+      <w:pPr>
+        <w:ind w:left="5760" w:hanging="360"/>
+      </w:pPr>
+    </w:lvl>
+    <w:lvl w:ilvl="8" w:tplc="0409001B" w:tentative="1">
+      <w:start w:val="1"/>
+      <w:numFmt w:val="lowerRoman"/>
+      <w:lvlText w:val="%9."/>
+      <w:lvlJc w:val="right"/>
+      <w:pPr>
+        <w:ind w:left="6480" w:hanging="180"/>
+      </w:pPr>
+    </w:lvl>
+  </w:abstractNum>
+  <w:num w:numId="1" w16cid:durableId="1086614838">
+    <w:abstractNumId w:val="0"/>
+  </w:num>
+</w:numbering>
 </file>
 
 <file path=word/styles.xml><?xml version="1.0" encoding="utf-8"?>
@@ -490,6 +1040,32 @@
     <w:semiHidden/>
     <w:unhideWhenUsed/>
   </w:style>
+  <w:style w:type="paragraph" w:styleId="ListParagraph">
+    <w:name w:val="List Paragraph"/>
+    <w:basedOn w:val="Normal"/>
+    <w:uiPriority w:val="34"/>
+    <w:qFormat/>
+    <w:rsid w:val="00D311E3"/>
+    <w:pPr>
+      <w:ind w:left="720"/>
+      <w:contextualSpacing/>
+    </w:pPr>
+  </w:style>
+  <w:style w:type="paragraph" w:styleId="NormalWeb">
+    <w:name w:val="Normal (Web)"/>
+    <w:basedOn w:val="Normal"/>
+    <w:uiPriority w:val="99"/>
+    <w:unhideWhenUsed/>
+    <w:rsid w:val="005A23D5"/>
+    <w:pPr>
+      <w:spacing w:before="100" w:beforeAutospacing="1" w:after="100" w:afterAutospacing="1" w:line="240" w:lineRule="auto"/>
+    </w:pPr>
+    <w:rPr>
+      <w:rFonts w:ascii="Times New Roman" w:eastAsia="Times New Roman" w:hAnsi="Times New Roman" w:cs="Times New Roman"/>
+      <w:sz w:val="24"/>
+      <w:szCs w:val="24"/>
+    </w:rPr>
+  </w:style>
 </w:styles>
 </file>
 

</xml_diff>